<commit_message>
39 Red Docum, add comments
</commit_message>
<xml_diff>
--- a/DOCX(NO PROGRAM!)/Курсовая работа Командоав Максим .docx
+++ b/DOCX(NO PROGRAM!)/Курсовая работа Командоав Максим .docx
@@ -19692,7 +19692,6 @@
                 <w:lang w:val="en-US" w:eastAsia="ar-SA"/>
               </w:rPr>
             </w:pPr>
-            <w:bookmarkStart w:id="53" w:name="_GoBack" w:colFirst="0" w:colLast="0"/>
             <w:r>
               <w:rPr>
                 <w:lang w:val="en-US" w:eastAsia="ar-SA"/>
@@ -19702,7 +19701,6 @@
           </w:p>
         </w:tc>
       </w:tr>
-      <w:bookmarkEnd w:id="53"/>
       <w:tr>
         <w:tc>
           <w:tcPr>
@@ -19711,9 +19709,15 @@
           <w:p>
             <w:pPr>
               <w:rPr>
-                <w:lang w:val="en-US" w:eastAsia="ar-SA"/>
-              </w:rPr>
-            </w:pPr>
+                <w:lang w:eastAsia="ar-SA"/>
+              </w:rPr>
+            </w:pPr>
+            <w:r>
+              <w:rPr>
+                <w:lang w:eastAsia="ar-SA"/>
+              </w:rPr>
+              <w:t>void BtnLogin_Click</w:t>
+            </w:r>
           </w:p>
         </w:tc>
         <w:tc>
@@ -19723,9 +19727,15 @@
           <w:p>
             <w:pPr>
               <w:rPr>
-                <w:lang w:val="en-US" w:eastAsia="ar-SA"/>
-              </w:rPr>
-            </w:pPr>
+                <w:lang w:eastAsia="ar-SA"/>
+              </w:rPr>
+            </w:pPr>
+            <w:r>
+              <w:rPr>
+                <w:lang w:eastAsia="ar-SA"/>
+              </w:rPr>
+              <w:t>Подключение к БД с указынными параметрами</w:t>
+            </w:r>
           </w:p>
         </w:tc>
       </w:tr>
@@ -19733,16 +19743,705 @@
     <w:p>
       <w:pPr>
         <w:rPr>
-          <w:lang w:val="en-US" w:eastAsia="ar-SA"/>
+          <w:lang w:eastAsia="ar-SA"/>
         </w:rPr>
       </w:pPr>
     </w:p>
     <w:p>
       <w:pPr>
         <w:rPr>
-          <w:lang w:val="en-US" w:eastAsia="ar-SA"/>
-        </w:rPr>
-      </w:pPr>
+          <w:lang w:eastAsia="ar-SA"/>
+        </w:rPr>
+      </w:pPr>
+      <w:r>
+        <w:rPr>
+          <w:lang w:eastAsia="ar-SA"/>
+        </w:rPr>
+        <w:lastRenderedPageBreak/>
+        <w:t>Продолжение Таблицы 2.1.1.</w:t>
+      </w:r>
+    </w:p>
+    <w:tbl>
+      <w:tblPr>
+        <w:tblStyle w:val="aff9"/>
+        <w:tblW w:w="0" w:type="auto"/>
+        <w:tblInd w:w="0" w:type="dxa"/>
+        <w:tblLook w:val="04A0" w:firstRow="1" w:lastRow="0" w:firstColumn="1" w:lastColumn="0" w:noHBand="0" w:noVBand="1"/>
+      </w:tblPr>
+      <w:tblGrid>
+        <w:gridCol w:w="4821"/>
+        <w:gridCol w:w="4523"/>
+      </w:tblGrid>
+      <w:tr>
+        <w:tc>
+          <w:tcPr>
+            <w:tcW w:w="4821" w:type="dxa"/>
+          </w:tcPr>
+          <w:p>
+            <w:pPr>
+              <w:jc w:val="center"/>
+              <w:rPr>
+                <w:lang w:eastAsia="ar-SA"/>
+              </w:rPr>
+            </w:pPr>
+            <w:r>
+              <w:rPr>
+                <w:lang w:eastAsia="ar-SA"/>
+              </w:rPr>
+              <w:t>1</w:t>
+            </w:r>
+          </w:p>
+        </w:tc>
+        <w:tc>
+          <w:tcPr>
+            <w:tcW w:w="4523" w:type="dxa"/>
+          </w:tcPr>
+          <w:p>
+            <w:pPr>
+              <w:jc w:val="center"/>
+              <w:rPr>
+                <w:lang w:eastAsia="ar-SA"/>
+              </w:rPr>
+            </w:pPr>
+            <w:r>
+              <w:rPr>
+                <w:lang w:eastAsia="ar-SA"/>
+              </w:rPr>
+              <w:t>2</w:t>
+            </w:r>
+          </w:p>
+        </w:tc>
+      </w:tr>
+      <w:tr>
+        <w:tc>
+          <w:tcPr>
+            <w:tcW w:w="4821" w:type="dxa"/>
+          </w:tcPr>
+          <w:p>
+            <w:pPr>
+              <w:rPr>
+                <w:lang w:val="en-US" w:eastAsia="ar-SA"/>
+              </w:rPr>
+            </w:pPr>
+            <w:r>
+              <w:rPr>
+                <w:lang w:val="en-US" w:eastAsia="ar-SA"/>
+              </w:rPr>
+              <w:t>void CB_IPPC_Localhost_Click</w:t>
+            </w:r>
+          </w:p>
+        </w:tc>
+        <w:tc>
+          <w:tcPr>
+            <w:tcW w:w="4523" w:type="dxa"/>
+          </w:tcPr>
+          <w:p>
+            <w:pPr>
+              <w:rPr>
+                <w:lang w:eastAsia="ar-SA"/>
+              </w:rPr>
+            </w:pPr>
+            <w:r>
+              <w:rPr>
+                <w:lang w:eastAsia="ar-SA"/>
+              </w:rPr>
+              <w:t>Переключение поля для ввода адреса</w:t>
+            </w:r>
+            <w:r>
+              <w:rPr>
+                <w:lang w:eastAsia="ar-SA"/>
+              </w:rPr>
+              <w:t xml:space="preserve"> БД</w:t>
+            </w:r>
+          </w:p>
+        </w:tc>
+      </w:tr>
+      <w:tr>
+        <w:tc>
+          <w:tcPr>
+            <w:tcW w:w="4821" w:type="dxa"/>
+          </w:tcPr>
+          <w:p>
+            <w:pPr>
+              <w:rPr>
+                <w:lang w:val="en-US" w:eastAsia="ar-SA"/>
+              </w:rPr>
+            </w:pPr>
+            <w:r>
+              <w:rPr>
+                <w:lang w:val="en-US" w:eastAsia="ar-SA"/>
+              </w:rPr>
+              <w:t>void CB_BD_NAmeDef_Click</w:t>
+            </w:r>
+          </w:p>
+        </w:tc>
+        <w:tc>
+          <w:tcPr>
+            <w:tcW w:w="4523" w:type="dxa"/>
+          </w:tcPr>
+          <w:p>
+            <w:pPr>
+              <w:rPr>
+                <w:lang w:eastAsia="ar-SA"/>
+              </w:rPr>
+            </w:pPr>
+            <w:r>
+              <w:rPr>
+                <w:lang w:eastAsia="ar-SA"/>
+              </w:rPr>
+              <w:t>Переключение поля для ввода названия БД</w:t>
+            </w:r>
+          </w:p>
+        </w:tc>
+      </w:tr>
+      <w:tr>
+        <w:tc>
+          <w:tcPr>
+            <w:tcW w:w="4821" w:type="dxa"/>
+          </w:tcPr>
+          <w:p>
+            <w:pPr>
+              <w:rPr>
+                <w:lang w:val="en-US" w:eastAsia="ar-SA"/>
+              </w:rPr>
+            </w:pPr>
+            <w:r>
+              <w:rPr>
+                <w:lang w:val="en-US" w:eastAsia="ar-SA"/>
+              </w:rPr>
+              <w:t>void BTN_Raschet_Click</w:t>
+            </w:r>
+          </w:p>
+        </w:tc>
+        <w:tc>
+          <w:tcPr>
+            <w:tcW w:w="4523" w:type="dxa"/>
+          </w:tcPr>
+          <w:p>
+            <w:pPr>
+              <w:rPr>
+                <w:lang w:eastAsia="ar-SA"/>
+              </w:rPr>
+            </w:pPr>
+            <w:r>
+              <w:rPr>
+                <w:lang w:eastAsia="ar-SA"/>
+              </w:rPr>
+              <w:t>Расчет зарплаты</w:t>
+            </w:r>
+          </w:p>
+        </w:tc>
+      </w:tr>
+      <w:tr>
+        <w:tc>
+          <w:tcPr>
+            <w:tcW w:w="4821" w:type="dxa"/>
+          </w:tcPr>
+          <w:p>
+            <w:pPr>
+              <w:rPr>
+                <w:lang w:val="en-US" w:eastAsia="ar-SA"/>
+              </w:rPr>
+            </w:pPr>
+            <w:r>
+              <w:rPr>
+                <w:lang w:val="en-US" w:eastAsia="ar-SA"/>
+              </w:rPr>
+              <w:t>void BTN_Export_Click</w:t>
+            </w:r>
+          </w:p>
+        </w:tc>
+        <w:tc>
+          <w:tcPr>
+            <w:tcW w:w="4523" w:type="dxa"/>
+          </w:tcPr>
+          <w:p>
+            <w:pPr>
+              <w:rPr>
+                <w:lang w:eastAsia="ar-SA"/>
+              </w:rPr>
+            </w:pPr>
+            <w:r>
+              <w:rPr>
+                <w:lang w:eastAsia="ar-SA"/>
+              </w:rPr>
+              <w:t>Экспорт в Эксель</w:t>
+            </w:r>
+          </w:p>
+        </w:tc>
+      </w:tr>
+      <w:tr>
+        <w:tc>
+          <w:tcPr>
+            <w:tcW w:w="4821" w:type="dxa"/>
+          </w:tcPr>
+          <w:p>
+            <w:pPr>
+              <w:rPr>
+                <w:lang w:val="en-US" w:eastAsia="ar-SA"/>
+              </w:rPr>
+            </w:pPr>
+            <w:r>
+              <w:rPr>
+                <w:lang w:val="en-US" w:eastAsia="ar-SA"/>
+              </w:rPr>
+              <w:t>void CB_SotrudID_SelectionChanged</w:t>
+            </w:r>
+          </w:p>
+        </w:tc>
+        <w:tc>
+          <w:tcPr>
+            <w:tcW w:w="4523" w:type="dxa"/>
+          </w:tcPr>
+          <w:p>
+            <w:pPr>
+              <w:rPr>
+                <w:lang w:eastAsia="ar-SA"/>
+              </w:rPr>
+            </w:pPr>
+            <w:r>
+              <w:rPr>
+                <w:lang w:eastAsia="ar-SA"/>
+              </w:rPr>
+              <w:t>С</w:t>
+            </w:r>
+            <w:r>
+              <w:rPr>
+                <w:lang w:eastAsia="ar-SA"/>
+              </w:rPr>
+              <w:t>опоставление ФИО и ID сотрудника</w:t>
+            </w:r>
+          </w:p>
+        </w:tc>
+      </w:tr>
+      <w:tr>
+        <w:tc>
+          <w:tcPr>
+            <w:tcW w:w="4821" w:type="dxa"/>
+          </w:tcPr>
+          <w:p>
+            <w:pPr>
+              <w:rPr>
+                <w:lang w:eastAsia="ar-SA"/>
+              </w:rPr>
+            </w:pPr>
+            <w:r>
+              <w:rPr>
+                <w:lang w:eastAsia="ar-SA"/>
+              </w:rPr>
+              <w:t>void CB_FIO_SelectionChanged</w:t>
+            </w:r>
+          </w:p>
+        </w:tc>
+        <w:tc>
+          <w:tcPr>
+            <w:tcW w:w="4523" w:type="dxa"/>
+          </w:tcPr>
+          <w:p>
+            <w:pPr>
+              <w:rPr>
+                <w:lang w:eastAsia="ar-SA"/>
+              </w:rPr>
+            </w:pPr>
+            <w:r>
+              <w:rPr>
+                <w:lang w:eastAsia="ar-SA"/>
+              </w:rPr>
+              <w:t>Подгрузка информации о сотруднике</w:t>
+            </w:r>
+          </w:p>
+        </w:tc>
+      </w:tr>
+      <w:tr>
+        <w:tc>
+          <w:tcPr>
+            <w:tcW w:w="4821" w:type="dxa"/>
+          </w:tcPr>
+          <w:p>
+            <w:pPr>
+              <w:rPr>
+                <w:lang w:eastAsia="ar-SA"/>
+              </w:rPr>
+            </w:pPr>
+            <w:r>
+              <w:rPr>
+                <w:lang w:eastAsia="ar-SA"/>
+              </w:rPr>
+              <w:t>void CB_Date_SelectionChanged</w:t>
+            </w:r>
+          </w:p>
+        </w:tc>
+        <w:tc>
+          <w:tcPr>
+            <w:tcW w:w="4523" w:type="dxa"/>
+          </w:tcPr>
+          <w:p>
+            <w:pPr>
+              <w:rPr>
+                <w:lang w:eastAsia="ar-SA"/>
+              </w:rPr>
+            </w:pPr>
+            <w:r>
+              <w:rPr>
+                <w:lang w:eastAsia="ar-SA"/>
+              </w:rPr>
+              <w:t>Изменение даты на календаре</w:t>
+            </w:r>
+          </w:p>
+        </w:tc>
+      </w:tr>
+      <w:tr>
+        <w:tc>
+          <w:tcPr>
+            <w:tcW w:w="9344" w:type="dxa"/>
+            <w:gridSpan w:val="2"/>
+          </w:tcPr>
+          <w:p>
+            <w:pPr>
+              <w:rPr>
+                <w:lang w:eastAsia="ar-SA"/>
+              </w:rPr>
+            </w:pPr>
+            <w:r>
+              <w:rPr>
+                <w:lang w:eastAsia="ar-SA"/>
+              </w:rPr>
+              <w:t>Page_SotrudnikMainInfo.xaml.cs</w:t>
+            </w:r>
+          </w:p>
+        </w:tc>
+      </w:tr>
+      <w:tr>
+        <w:tc>
+          <w:tcPr>
+            <w:tcW w:w="4821" w:type="dxa"/>
+          </w:tcPr>
+          <w:p>
+            <w:pPr>
+              <w:rPr>
+                <w:lang w:eastAsia="ar-SA"/>
+              </w:rPr>
+            </w:pPr>
+            <w:r>
+              <w:rPr>
+                <w:lang w:eastAsia="ar-SA"/>
+              </w:rPr>
+              <w:t>void Btn_Redactir_Click</w:t>
+            </w:r>
+          </w:p>
+        </w:tc>
+        <w:tc>
+          <w:tcPr>
+            <w:tcW w:w="4523" w:type="dxa"/>
+          </w:tcPr>
+          <w:p>
+            <w:pPr>
+              <w:rPr>
+                <w:lang w:eastAsia="ar-SA"/>
+              </w:rPr>
+            </w:pPr>
+            <w:r>
+              <w:rPr>
+                <w:lang w:eastAsia="ar-SA"/>
+              </w:rPr>
+              <w:t>П</w:t>
+            </w:r>
+            <w:r>
+              <w:rPr>
+                <w:lang w:eastAsia="ar-SA"/>
+              </w:rPr>
+              <w:t>ереход в режим редактирования</w:t>
+            </w:r>
+          </w:p>
+        </w:tc>
+      </w:tr>
+      <w:tr>
+        <w:tc>
+          <w:tcPr>
+            <w:tcW w:w="4821" w:type="dxa"/>
+          </w:tcPr>
+          <w:p>
+            <w:pPr>
+              <w:rPr>
+                <w:lang w:eastAsia="ar-SA"/>
+              </w:rPr>
+            </w:pPr>
+            <w:r>
+              <w:rPr>
+                <w:lang w:eastAsia="ar-SA"/>
+              </w:rPr>
+              <w:t>void Btn_Save_Click</w:t>
+            </w:r>
+          </w:p>
+        </w:tc>
+        <w:tc>
+          <w:tcPr>
+            <w:tcW w:w="4523" w:type="dxa"/>
+          </w:tcPr>
+          <w:p>
+            <w:pPr>
+              <w:rPr>
+                <w:lang w:eastAsia="ar-SA"/>
+              </w:rPr>
+            </w:pPr>
+            <w:r>
+              <w:rPr>
+                <w:lang w:eastAsia="ar-SA"/>
+              </w:rPr>
+              <w:t>сохранение измененных полей таблицы БД</w:t>
+            </w:r>
+          </w:p>
+        </w:tc>
+      </w:tr>
+      <w:tr>
+        <w:tc>
+          <w:tcPr>
+            <w:tcW w:w="4821" w:type="dxa"/>
+          </w:tcPr>
+          <w:p>
+            <w:pPr>
+              <w:rPr>
+                <w:lang w:val="en-US" w:eastAsia="ar-SA"/>
+              </w:rPr>
+            </w:pPr>
+            <w:r>
+              <w:rPr>
+                <w:lang w:val="en-US" w:eastAsia="ar-SA"/>
+              </w:rPr>
+              <w:t>void LB_Sotrud_FIO_SelectionChanged</w:t>
+            </w:r>
+          </w:p>
+        </w:tc>
+        <w:tc>
+          <w:tcPr>
+            <w:tcW w:w="4523" w:type="dxa"/>
+          </w:tcPr>
+          <w:p>
+            <w:pPr>
+              <w:rPr>
+                <w:lang w:eastAsia="ar-SA"/>
+              </w:rPr>
+            </w:pPr>
+            <w:r>
+              <w:rPr>
+                <w:lang w:eastAsia="ar-SA"/>
+              </w:rPr>
+              <w:t>С</w:t>
+            </w:r>
+            <w:r>
+              <w:rPr>
+                <w:lang w:eastAsia="ar-SA"/>
+              </w:rPr>
+              <w:t>опоставление ФИО и ID сотрудника</w:t>
+            </w:r>
+          </w:p>
+        </w:tc>
+      </w:tr>
+      <w:tr>
+        <w:tc>
+          <w:tcPr>
+            <w:tcW w:w="4821" w:type="dxa"/>
+          </w:tcPr>
+          <w:p>
+            <w:pPr>
+              <w:rPr>
+                <w:lang w:val="en-US" w:eastAsia="ar-SA"/>
+              </w:rPr>
+            </w:pPr>
+            <w:r>
+              <w:rPr>
+                <w:lang w:val="en-US" w:eastAsia="ar-SA"/>
+              </w:rPr>
+              <w:t>void LB_Sotrud_id_SelectionChanged</w:t>
+            </w:r>
+          </w:p>
+        </w:tc>
+        <w:tc>
+          <w:tcPr>
+            <w:tcW w:w="4523" w:type="dxa"/>
+          </w:tcPr>
+          <w:p>
+            <w:pPr>
+              <w:rPr>
+                <w:lang w:eastAsia="ar-SA"/>
+              </w:rPr>
+            </w:pPr>
+            <w:r>
+              <w:rPr>
+                <w:lang w:eastAsia="ar-SA"/>
+              </w:rPr>
+              <w:t>Подгрузка данных о Расписании выбранного сотрудника</w:t>
+            </w:r>
+          </w:p>
+        </w:tc>
+      </w:tr>
+      <w:tr>
+        <w:tc>
+          <w:tcPr>
+            <w:tcW w:w="4821" w:type="dxa"/>
+          </w:tcPr>
+          <w:p>
+            <w:pPr>
+              <w:rPr>
+                <w:lang w:val="en-US" w:eastAsia="ar-SA"/>
+              </w:rPr>
+            </w:pPr>
+            <w:r>
+              <w:rPr>
+                <w:lang w:val="en-US" w:eastAsia="ar-SA"/>
+              </w:rPr>
+              <w:t>void DG_Sotrud_Anketa_MouseDoubleClick</w:t>
+            </w:r>
+          </w:p>
+        </w:tc>
+        <w:tc>
+          <w:tcPr>
+            <w:tcW w:w="4523" w:type="dxa"/>
+          </w:tcPr>
+          <w:p>
+            <w:pPr>
+              <w:rPr>
+                <w:lang w:val="en-US" w:eastAsia="ar-SA"/>
+              </w:rPr>
+            </w:pPr>
+            <w:r>
+              <w:rPr>
+                <w:lang w:eastAsia="ar-SA"/>
+              </w:rPr>
+              <w:t>П</w:t>
+            </w:r>
+            <w:r>
+              <w:rPr>
+                <w:lang w:eastAsia="ar-SA"/>
+              </w:rPr>
+              <w:t>ереход в режим редактирования</w:t>
+            </w:r>
+          </w:p>
+        </w:tc>
+      </w:tr>
+      <w:tr>
+        <w:tc>
+          <w:tcPr>
+            <w:tcW w:w="4821" w:type="dxa"/>
+          </w:tcPr>
+          <w:p>
+            <w:pPr>
+              <w:rPr>
+                <w:lang w:val="en-US" w:eastAsia="ar-SA"/>
+              </w:rPr>
+            </w:pPr>
+            <w:r>
+              <w:rPr>
+                <w:lang w:val="en-US" w:eastAsia="ar-SA"/>
+              </w:rPr>
+              <w:t>void Btn_Add_Click</w:t>
+            </w:r>
+          </w:p>
+        </w:tc>
+        <w:tc>
+          <w:tcPr>
+            <w:tcW w:w="4523" w:type="dxa"/>
+          </w:tcPr>
+          <w:p>
+            <w:pPr>
+              <w:rPr>
+                <w:lang w:eastAsia="ar-SA"/>
+              </w:rPr>
+            </w:pPr>
+            <w:r>
+              <w:rPr>
+                <w:lang w:eastAsia="ar-SA"/>
+              </w:rPr>
+              <w:t>Переход в режим добавления нового сотрудника</w:t>
+            </w:r>
+          </w:p>
+        </w:tc>
+      </w:tr>
+      <w:tr>
+        <w:tc>
+          <w:tcPr>
+            <w:tcW w:w="4821" w:type="dxa"/>
+          </w:tcPr>
+          <w:p>
+            <w:pPr>
+              <w:rPr>
+                <w:lang w:val="en-US" w:eastAsia="ar-SA"/>
+              </w:rPr>
+            </w:pPr>
+            <w:r>
+              <w:rPr>
+                <w:lang w:val="en-US" w:eastAsia="ar-SA"/>
+              </w:rPr>
+              <w:t>void DG_Raspisnie_SelectionChanged</w:t>
+            </w:r>
+          </w:p>
+        </w:tc>
+        <w:tc>
+          <w:tcPr>
+            <w:tcW w:w="4523" w:type="dxa"/>
+          </w:tcPr>
+          <w:p>
+            <w:pPr>
+              <w:rPr>
+                <w:lang w:eastAsia="ar-SA"/>
+              </w:rPr>
+            </w:pPr>
+            <w:r>
+              <w:rPr>
+                <w:lang w:eastAsia="ar-SA"/>
+              </w:rPr>
+              <w:t>Подгрузка данных о выбранном дне</w:t>
+            </w:r>
+          </w:p>
+        </w:tc>
+      </w:tr>
+      <w:tr>
+        <w:tc>
+          <w:tcPr>
+            <w:tcW w:w="4821" w:type="dxa"/>
+          </w:tcPr>
+          <w:p>
+            <w:pPr>
+              <w:rPr>
+                <w:lang w:val="en-US" w:eastAsia="ar-SA"/>
+              </w:rPr>
+            </w:pPr>
+            <w:r>
+              <w:rPr>
+                <w:lang w:val="en-US" w:eastAsia="ar-SA"/>
+              </w:rPr>
+              <w:t>void BTN_RedRaspisan_Click</w:t>
+            </w:r>
+          </w:p>
+        </w:tc>
+        <w:tc>
+          <w:tcPr>
+            <w:tcW w:w="4523" w:type="dxa"/>
+          </w:tcPr>
+          <w:p>
+            <w:pPr>
+              <w:rPr>
+                <w:lang w:eastAsia="ar-SA"/>
+              </w:rPr>
+            </w:pPr>
+            <w:r>
+              <w:rPr>
+                <w:lang w:eastAsia="ar-SA"/>
+              </w:rPr>
+              <w:t>сохранение измененных полей таблицы БД</w:t>
+            </w:r>
+          </w:p>
+        </w:tc>
+      </w:tr>
+    </w:tbl>
+    <w:p>
+      <w:pPr>
+        <w:rPr>
+          <w:lang w:eastAsia="ar-SA"/>
+        </w:rPr>
+      </w:pPr>
+      <w:bookmarkStart w:id="53" w:name="_GoBack"/>
+      <w:bookmarkEnd w:id="53"/>
     </w:p>
     <w:p>
       <w:pPr>
@@ -19751,13 +20450,9 @@
         <w:rPr>
           <w:rFonts w:eastAsia="Arial"/>
           <w:szCs w:val="28"/>
-          <w:lang w:val="en-US"/>
-        </w:rPr>
-      </w:pPr>
-      <w:r>
-        <w:rPr>
-          <w:lang w:val="en-US"/>
-        </w:rPr>
+        </w:rPr>
+      </w:pPr>
+      <w:r>
         <w:lastRenderedPageBreak/>
         <w:br w:type="page"/>
       </w:r>
@@ -31540,7 +32235,7 @@
         <w:noProof/>
         <w:szCs w:val="28"/>
       </w:rPr>
-      <w:t>27</w:t>
+      <w:t>29</w:t>
     </w:r>
     <w:r>
       <w:rPr>
@@ -38190,6 +38885,7 @@
   <w:style w:type="character" w:default="1" w:styleId="a0">
     <w:name w:val="Default Paragraph Font"/>
     <w:uiPriority w:val="1"/>
+    <w:semiHidden/>
     <w:unhideWhenUsed/>
   </w:style>
   <w:style w:type="table" w:default="1" w:styleId="a1">
@@ -39381,7 +40077,7 @@
 </file>
 
 <file path=customXml/itemProps1.xml><?xml version="1.0" encoding="utf-8"?>
-<ds:datastoreItem xmlns:ds="http://schemas.openxmlformats.org/officeDocument/2006/customXml" ds:itemID="{1D662D5C-ADAD-4A49-8037-21770F0CCDB0}">
+<ds:datastoreItem xmlns:ds="http://schemas.openxmlformats.org/officeDocument/2006/customXml" ds:itemID="{815C5648-A7AC-4EF9-86CF-DA38AB230040}">
   <ds:schemaRefs>
     <ds:schemaRef ds:uri="http://schemas.openxmlformats.org/officeDocument/2006/bibliography"/>
   </ds:schemaRefs>

</xml_diff>